<commit_message>
Ajout de la fonction reverse
</commit_message>
<xml_diff>
--- a/CourseWork.docx
+++ b/CourseWork.docx
@@ -5360,7 +5360,7 @@
           </mc:Choice>
           <mc:Fallback>
             <w:pict>
-              <v:line w14:anchorId="03649A01" id="Connecteur droit 1" o:spid="_x0000_s1026" style="position:absolute;z-index:251659264;visibility:visible;mso-wrap-style:square;mso-width-percent:0;mso-height-percent:0;mso-wrap-distance-left:9pt;mso-wrap-distance-top:0;mso-wrap-distance-right:9pt;mso-wrap-distance-bottom:0;mso-position-horizontal:absolute;mso-position-horizontal-relative:text;mso-position-vertical:absolute;mso-position-vertical-relative:text;mso-width-percent:0;mso-height-percent:0;mso-width-relative:margin;mso-height-relative:margin" from="37.15pt,11.5pt" to="40.15pt,129.5pt" o:gfxdata="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" strokecolor="#5b9bd5 [3204]" strokeweight=".5pt">
+              <v:line w14:anchorId="3F56AA83" id="Connecteur droit 1" o:spid="_x0000_s1026" style="position:absolute;z-index:251659264;visibility:visible;mso-wrap-style:square;mso-width-percent:0;mso-height-percent:0;mso-wrap-distance-left:9pt;mso-wrap-distance-top:0;mso-wrap-distance-right:9pt;mso-wrap-distance-bottom:0;mso-position-horizontal:absolute;mso-position-horizontal-relative:text;mso-position-vertical:absolute;mso-position-vertical-relative:text;mso-width-percent:0;mso-height-percent:0;mso-width-relative:margin;mso-height-relative:margin" from="37.15pt,11.5pt" to="40.15pt,129.5pt" o:gfxdata="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" strokecolor="#5b9bd5 [3204]" strokeweight=".5pt">
                 <v:stroke joinstyle="miter"/>
               </v:line>
             </w:pict>
@@ -5723,7 +5723,7 @@
           </mc:Choice>
           <mc:Fallback>
             <w:pict>
-              <v:line w14:anchorId="4607BA30" id="Connecteur droit 2" o:spid="_x0000_s1026" style="position:absolute;z-index:251660288;visibility:visible;mso-wrap-style:square;mso-width-percent:0;mso-height-percent:0;mso-wrap-distance-left:9pt;mso-wrap-distance-top:0;mso-wrap-distance-right:9pt;mso-wrap-distance-bottom:0;mso-position-horizontal:absolute;mso-position-horizontal-relative:text;mso-position-vertical:absolute;mso-position-vertical-relative:text;mso-width-percent:0;mso-height-percent:0;mso-width-relative:margin;mso-height-relative:margin" from="76.15pt,7.8pt" to="77.15pt,51.8pt" o:gfxdata="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" strokecolor="#5b9bd5 [3204]" strokeweight=".5pt">
+              <v:line w14:anchorId="29673AAA" id="Connecteur droit 2" o:spid="_x0000_s1026" style="position:absolute;z-index:251660288;visibility:visible;mso-wrap-style:square;mso-width-percent:0;mso-height-percent:0;mso-wrap-distance-left:9pt;mso-wrap-distance-top:0;mso-wrap-distance-right:9pt;mso-wrap-distance-bottom:0;mso-position-horizontal:absolute;mso-position-horizontal-relative:text;mso-position-vertical:absolute;mso-position-vertical-relative:text;mso-width-percent:0;mso-height-percent:0;mso-width-relative:margin;mso-height-relative:margin" from="76.15pt,7.8pt" to="77.15pt,51.8pt" o:gfxdata="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" strokecolor="#5b9bd5 [3204]" strokeweight=".5pt">
                 <v:stroke joinstyle="miter"/>
               </v:line>
             </w:pict>
@@ -5883,7 +5883,7 @@
           </mc:Choice>
           <mc:Fallback>
             <w:pict>
-              <v:line w14:anchorId="0F41991D" id="Connecteur droit 3" o:spid="_x0000_s1026" style="position:absolute;z-index:251661312;visibility:visible;mso-wrap-style:square;mso-width-percent:0;mso-height-percent:0;mso-wrap-distance-left:9pt;mso-wrap-distance-top:0;mso-wrap-distance-right:9pt;mso-wrap-distance-bottom:0;mso-position-horizontal:absolute;mso-position-horizontal-relative:text;mso-position-vertical:absolute;mso-position-vertical-relative:text;mso-width-percent:0;mso-height-percent:0;mso-width-relative:margin;mso-height-relative:margin" from="111.15pt,3.4pt" to="112.15pt,36.9pt" o:gfxdata="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" strokecolor="#5b9bd5 [3204]" strokeweight=".5pt">
+              <v:line w14:anchorId="68628235" id="Connecteur droit 3" o:spid="_x0000_s1026" style="position:absolute;z-index:251661312;visibility:visible;mso-wrap-style:square;mso-width-percent:0;mso-height-percent:0;mso-wrap-distance-left:9pt;mso-wrap-distance-top:0;mso-wrap-distance-right:9pt;mso-wrap-distance-bottom:0;mso-position-horizontal:absolute;mso-position-horizontal-relative:text;mso-position-vertical:absolute;mso-position-vertical-relative:text;mso-width-percent:0;mso-height-percent:0;mso-width-relative:margin;mso-height-relative:margin" from="111.15pt,3.4pt" to="112.15pt,36.9pt" o:gfxdata="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" strokecolor="#5b9bd5 [3204]" strokeweight=".5pt">
                 <v:stroke joinstyle="miter"/>
               </v:line>
             </w:pict>
@@ -6405,7 +6405,7 @@
           </mc:Choice>
           <mc:Fallback>
             <w:pict>
-              <v:line w14:anchorId="1E333D42" id="Connecteur droit 4" o:spid="_x0000_s1026" style="position:absolute;z-index:251663360;visibility:visible;mso-wrap-style:square;mso-width-percent:0;mso-height-percent:0;mso-wrap-distance-left:9pt;mso-wrap-distance-top:0;mso-wrap-distance-right:9pt;mso-wrap-distance-bottom:0;mso-position-horizontal:absolute;mso-position-horizontal-relative:text;mso-position-vertical:absolute;mso-position-vertical-relative:text;mso-width-percent:0;mso-height-percent:0;mso-width-relative:margin;mso-height-relative:margin" from="37.15pt,11.5pt" to="40.15pt,129.5pt" o:gfxdata="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" strokecolor="#5b9bd5 [3204]" strokeweight=".5pt">
+              <v:line w14:anchorId="7F8E1491" id="Connecteur droit 4" o:spid="_x0000_s1026" style="position:absolute;z-index:251663360;visibility:visible;mso-wrap-style:square;mso-width-percent:0;mso-height-percent:0;mso-wrap-distance-left:9pt;mso-wrap-distance-top:0;mso-wrap-distance-right:9pt;mso-wrap-distance-bottom:0;mso-position-horizontal:absolute;mso-position-horizontal-relative:text;mso-position-vertical:absolute;mso-position-vertical-relative:text;mso-width-percent:0;mso-height-percent:0;mso-width-relative:margin;mso-height-relative:margin" from="37.15pt,11.5pt" to="40.15pt,129.5pt" o:gfxdata="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" strokecolor="#5b9bd5 [3204]" strokeweight=".5pt">
                 <v:stroke joinstyle="miter"/>
               </v:line>
             </w:pict>
@@ -6791,7 +6791,7 @@
           </mc:Choice>
           <mc:Fallback>
             <w:pict>
-              <v:line w14:anchorId="58BD93E5" id="Connecteur droit 5" o:spid="_x0000_s1026" style="position:absolute;z-index:251664384;visibility:visible;mso-wrap-style:square;mso-width-percent:0;mso-height-percent:0;mso-wrap-distance-left:9pt;mso-wrap-distance-top:0;mso-wrap-distance-right:9pt;mso-wrap-distance-bottom:0;mso-position-horizontal:absolute;mso-position-horizontal-relative:text;mso-position-vertical:absolute;mso-position-vertical-relative:text;mso-width-percent:0;mso-height-percent:0;mso-width-relative:margin;mso-height-relative:margin" from="76.15pt,7.8pt" to="77.15pt,51.8pt" o:gfxdata="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" strokecolor="#5b9bd5 [3204]" strokeweight=".5pt">
+              <v:line w14:anchorId="15F76F09" id="Connecteur droit 5" o:spid="_x0000_s1026" style="position:absolute;z-index:251664384;visibility:visible;mso-wrap-style:square;mso-width-percent:0;mso-height-percent:0;mso-wrap-distance-left:9pt;mso-wrap-distance-top:0;mso-wrap-distance-right:9pt;mso-wrap-distance-bottom:0;mso-position-horizontal:absolute;mso-position-horizontal-relative:text;mso-position-vertical:absolute;mso-position-vertical-relative:text;mso-width-percent:0;mso-height-percent:0;mso-width-relative:margin;mso-height-relative:margin" from="76.15pt,7.8pt" to="77.15pt,51.8pt" o:gfxdata="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" strokecolor="#5b9bd5 [3204]" strokeweight=".5pt">
                 <v:stroke joinstyle="miter"/>
               </v:line>
             </w:pict>
@@ -6951,7 +6951,7 @@
           </mc:Choice>
           <mc:Fallback>
             <w:pict>
-              <v:line w14:anchorId="4EA1ED07" id="Connecteur droit 6" o:spid="_x0000_s1026" style="position:absolute;z-index:251665408;visibility:visible;mso-wrap-style:square;mso-width-percent:0;mso-height-percent:0;mso-wrap-distance-left:9pt;mso-wrap-distance-top:0;mso-wrap-distance-right:9pt;mso-wrap-distance-bottom:0;mso-position-horizontal:absolute;mso-position-horizontal-relative:text;mso-position-vertical:absolute;mso-position-vertical-relative:text;mso-width-percent:0;mso-height-percent:0;mso-width-relative:margin;mso-height-relative:margin" from="111.15pt,3.4pt" to="112.15pt,36.9pt" o:gfxdata="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" strokecolor="#5b9bd5 [3204]" strokeweight=".5pt">
+              <v:line w14:anchorId="48B8D251" id="Connecteur droit 6" o:spid="_x0000_s1026" style="position:absolute;z-index:251665408;visibility:visible;mso-wrap-style:square;mso-width-percent:0;mso-height-percent:0;mso-wrap-distance-left:9pt;mso-wrap-distance-top:0;mso-wrap-distance-right:9pt;mso-wrap-distance-bottom:0;mso-position-horizontal:absolute;mso-position-horizontal-relative:text;mso-position-vertical:absolute;mso-position-vertical-relative:text;mso-width-percent:0;mso-height-percent:0;mso-width-relative:margin;mso-height-relative:margin" from="111.15pt,3.4pt" to="112.15pt,36.9pt" o:gfxdata="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" strokecolor="#5b9bd5 [3204]" strokeweight=".5pt">
                 <v:stroke joinstyle="miter"/>
               </v:line>
             </w:pict>
@@ -7153,7 +7153,22 @@
           <w:color w:val="000000"/>
         </w:rPr>
         <w:tab/>
-        <w:t xml:space="preserve">return </w:t>
+      </w:r>
+      <w:proofErr w:type="gramStart"/>
+      <w:r>
+        <w:rPr>
+          <w:rFonts w:ascii="Consolas" w:hAnsi="Consolas" w:cs="Consolas"/>
+          <w:color w:val="000000"/>
+        </w:rPr>
+        <w:t>return</w:t>
+      </w:r>
+      <w:proofErr w:type="gramEnd"/>
+      <w:r>
+        <w:rPr>
+          <w:rFonts w:ascii="Consolas" w:hAnsi="Consolas" w:cs="Consolas"/>
+          <w:color w:val="000000"/>
+        </w:rPr>
+        <w:t xml:space="preserve"> </w:t>
       </w:r>
       <w:proofErr w:type="spellStart"/>
       <w:r>
@@ -7227,8 +7242,6 @@
         </w:rPr>
         <w:t>1</w:t>
       </w:r>
-      <w:bookmarkStart w:id="0" w:name="_GoBack"/>
-      <w:bookmarkEnd w:id="0"/>
     </w:p>
     <w:p>
       <w:pPr>
@@ -7345,13 +7358,55 @@
         </w:rPr>
         <w:t>)</w:t>
       </w:r>
-    </w:p>
-    <w:p>
-      <w:pPr>
-        <w:pStyle w:val="Paragraphedeliste"/>
-        <w:rPr>
-          <w:rFonts w:ascii="Consolas" w:hAnsi="Consolas" w:cs="Consolas"/>
-          <w:color w:val="000000"/>
+      <w:r>
+        <w:rPr>
+          <w:rFonts w:ascii="Consolas" w:hAnsi="Consolas" w:cs="Consolas"/>
+          <w:color w:val="000000"/>
+        </w:rPr>
+        <w:tab/>
+      </w:r>
+      <w:r>
+        <w:rPr>
+          <w:rFonts w:ascii="Consolas" w:hAnsi="Consolas" w:cs="Consolas"/>
+          <w:color w:val="000000"/>
+        </w:rPr>
+        <w:tab/>
+      </w:r>
+      <w:r>
+        <w:rPr>
+          <w:rFonts w:ascii="Consolas" w:hAnsi="Consolas" w:cs="Consolas"/>
+          <w:color w:val="000000"/>
+        </w:rPr>
+        <w:tab/>
+      </w:r>
+      <w:r>
+        <w:rPr>
+          <w:rFonts w:ascii="Consolas" w:hAnsi="Consolas" w:cs="Consolas"/>
+          <w:color w:val="000000"/>
+        </w:rPr>
+        <w:tab/>
+      </w:r>
+      <w:r>
+        <w:rPr>
+          <w:rFonts w:ascii="Consolas" w:hAnsi="Consolas" w:cs="Consolas"/>
+          <w:color w:val="000000"/>
+        </w:rPr>
+        <w:tab/>
+      </w:r>
+      <w:r>
+        <w:rPr>
+          <w:rFonts w:ascii="Consolas" w:hAnsi="Consolas" w:cs="Consolas"/>
+          <w:color w:val="000000"/>
+        </w:rPr>
+        <w:tab/>
+      </w:r>
+    </w:p>
+    <w:p>
+      <w:pPr>
+        <w:pStyle w:val="Paragraphedeliste"/>
+        <w:rPr>
+          <w:rFonts w:ascii="Consolas" w:hAnsi="Consolas" w:cs="Consolas"/>
+          <w:color w:val="FF0000"/>
         </w:rPr>
       </w:pPr>
       <w:r>
@@ -7419,7 +7474,7 @@
           </mc:Choice>
           <mc:Fallback>
             <w:pict>
-              <v:line w14:anchorId="62BC1EC9" id="Connecteur droit 7" o:spid="_x0000_s1026" style="position:absolute;z-index:251667456;visibility:visible;mso-wrap-style:square;mso-width-percent:0;mso-height-percent:0;mso-wrap-distance-left:9pt;mso-wrap-distance-top:0;mso-wrap-distance-right:9pt;mso-wrap-distance-bottom:0;mso-position-horizontal:absolute;mso-position-horizontal-relative:text;mso-position-vertical:absolute;mso-position-vertical-relative:text;mso-width-percent:0;mso-height-percent:0;mso-width-relative:margin;mso-height-relative:margin" from="37.15pt,11.55pt" to="40.65pt,164.05pt" o:gfxdata="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" strokecolor="#5b9bd5 [3204]" strokeweight=".5pt">
+              <v:line w14:anchorId="59025BBC" id="Connecteur droit 7" o:spid="_x0000_s1026" style="position:absolute;z-index:251667456;visibility:visible;mso-wrap-style:square;mso-width-percent:0;mso-height-percent:0;mso-wrap-distance-left:9pt;mso-wrap-distance-top:0;mso-wrap-distance-right:9pt;mso-wrap-distance-bottom:0;mso-position-horizontal:absolute;mso-position-horizontal-relative:text;mso-position-vertical:absolute;mso-position-vertical-relative:text;mso-width-percent:0;mso-height-percent:0;mso-width-relative:margin;mso-height-relative:margin" from="37.15pt,11.55pt" to="40.65pt,164.05pt" o:gfxdata="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" strokecolor="#5b9bd5 [3204]" strokeweight=".5pt">
                 <v:stroke joinstyle="miter"/>
               </v:line>
             </w:pict>
@@ -7495,13 +7550,62 @@
         </w:rPr>
         <w:t>]</w:t>
       </w:r>
-    </w:p>
-    <w:p>
-      <w:pPr>
-        <w:pStyle w:val="Paragraphedeliste"/>
-        <w:rPr>
-          <w:rFonts w:ascii="Consolas" w:hAnsi="Consolas" w:cs="Consolas"/>
-          <w:color w:val="000000"/>
+      <w:r>
+        <w:rPr>
+          <w:rFonts w:ascii="Consolas" w:hAnsi="Consolas" w:cs="Consolas"/>
+          <w:color w:val="000000"/>
+        </w:rPr>
+        <w:tab/>
+      </w:r>
+      <w:r>
+        <w:rPr>
+          <w:rFonts w:ascii="Consolas" w:hAnsi="Consolas" w:cs="Consolas"/>
+          <w:color w:val="000000"/>
+        </w:rPr>
+        <w:tab/>
+      </w:r>
+      <w:r>
+        <w:rPr>
+          <w:rFonts w:ascii="Consolas" w:hAnsi="Consolas" w:cs="Consolas"/>
+          <w:color w:val="000000"/>
+        </w:rPr>
+        <w:tab/>
+      </w:r>
+      <w:r>
+        <w:rPr>
+          <w:rFonts w:ascii="Consolas" w:hAnsi="Consolas" w:cs="Consolas"/>
+          <w:color w:val="000000"/>
+        </w:rPr>
+        <w:tab/>
+      </w:r>
+      <w:r>
+        <w:rPr>
+          <w:rFonts w:ascii="Consolas" w:hAnsi="Consolas" w:cs="Consolas"/>
+          <w:color w:val="000000"/>
+        </w:rPr>
+        <w:tab/>
+      </w:r>
+      <w:r>
+        <w:rPr>
+          <w:rFonts w:ascii="Consolas" w:hAnsi="Consolas" w:cs="Consolas"/>
+          <w:color w:val="000000"/>
+        </w:rPr>
+        <w:tab/>
+      </w:r>
+      <w:r>
+        <w:rPr>
+          <w:rFonts w:ascii="Consolas" w:hAnsi="Consolas" w:cs="Consolas"/>
+          <w:color w:val="FF0000"/>
+        </w:rPr>
+        <w:t>1</w:t>
+      </w:r>
+    </w:p>
+    <w:p>
+      <w:pPr>
+        <w:pStyle w:val="Paragraphedeliste"/>
+        <w:rPr>
+          <w:rFonts w:ascii="Consolas" w:hAnsi="Consolas" w:cs="Consolas"/>
+          <w:color w:val="FF0000"/>
         </w:rPr>
       </w:pPr>
       <w:r>
@@ -7566,13 +7670,41 @@
         </w:rPr>
         <w:t>]</w:t>
       </w:r>
-    </w:p>
-    <w:p>
-      <w:pPr>
-        <w:pStyle w:val="Paragraphedeliste"/>
-        <w:rPr>
-          <w:rFonts w:ascii="Consolas" w:hAnsi="Consolas" w:cs="Consolas"/>
-          <w:color w:val="000000"/>
+      <w:r>
+        <w:rPr>
+          <w:rFonts w:ascii="Consolas" w:hAnsi="Consolas" w:cs="Consolas"/>
+          <w:color w:val="000000"/>
+        </w:rPr>
+        <w:tab/>
+      </w:r>
+      <w:r>
+        <w:rPr>
+          <w:rFonts w:ascii="Consolas" w:hAnsi="Consolas" w:cs="Consolas"/>
+          <w:color w:val="000000"/>
+        </w:rPr>
+        <w:tab/>
+      </w:r>
+      <w:r>
+        <w:rPr>
+          <w:rFonts w:ascii="Consolas" w:hAnsi="Consolas" w:cs="Consolas"/>
+          <w:color w:val="000000"/>
+        </w:rPr>
+        <w:tab/>
+      </w:r>
+      <w:r>
+        <w:rPr>
+          <w:rFonts w:ascii="Consolas" w:hAnsi="Consolas" w:cs="Consolas"/>
+          <w:color w:val="FF0000"/>
+        </w:rPr>
+        <w:t>1</w:t>
+      </w:r>
+    </w:p>
+    <w:p>
+      <w:pPr>
+        <w:pStyle w:val="Paragraphedeliste"/>
+        <w:rPr>
+          <w:rFonts w:ascii="Consolas" w:hAnsi="Consolas" w:cs="Consolas"/>
+          <w:color w:val="FF0000"/>
         </w:rPr>
       </w:pPr>
       <w:r>
@@ -7598,13 +7730,69 @@
         </w:rPr>
         <w:t xml:space="preserve"> (i in dimension)</w:t>
       </w:r>
-    </w:p>
-    <w:p>
-      <w:pPr>
-        <w:pStyle w:val="Paragraphedeliste"/>
-        <w:rPr>
-          <w:rFonts w:ascii="Consolas" w:hAnsi="Consolas" w:cs="Consolas"/>
-          <w:color w:val="000000"/>
+      <w:r>
+        <w:rPr>
+          <w:rFonts w:ascii="Consolas" w:hAnsi="Consolas" w:cs="Consolas"/>
+          <w:color w:val="000000"/>
+        </w:rPr>
+        <w:tab/>
+      </w:r>
+      <w:r>
+        <w:rPr>
+          <w:rFonts w:ascii="Consolas" w:hAnsi="Consolas" w:cs="Consolas"/>
+          <w:color w:val="000000"/>
+        </w:rPr>
+        <w:tab/>
+      </w:r>
+      <w:r>
+        <w:rPr>
+          <w:rFonts w:ascii="Consolas" w:hAnsi="Consolas" w:cs="Consolas"/>
+          <w:color w:val="000000"/>
+        </w:rPr>
+        <w:tab/>
+      </w:r>
+      <w:r>
+        <w:rPr>
+          <w:rFonts w:ascii="Consolas" w:hAnsi="Consolas" w:cs="Consolas"/>
+          <w:color w:val="000000"/>
+        </w:rPr>
+        <w:tab/>
+      </w:r>
+      <w:r>
+        <w:rPr>
+          <w:rFonts w:ascii="Consolas" w:hAnsi="Consolas" w:cs="Consolas"/>
+          <w:color w:val="000000"/>
+        </w:rPr>
+        <w:tab/>
+      </w:r>
+      <w:r>
+        <w:rPr>
+          <w:rFonts w:ascii="Consolas" w:hAnsi="Consolas" w:cs="Consolas"/>
+          <w:color w:val="000000"/>
+        </w:rPr>
+        <w:tab/>
+      </w:r>
+      <w:r>
+        <w:rPr>
+          <w:rFonts w:ascii="Consolas" w:hAnsi="Consolas" w:cs="Consolas"/>
+          <w:color w:val="000000"/>
+        </w:rPr>
+        <w:tab/>
+      </w:r>
+      <w:r>
+        <w:rPr>
+          <w:rFonts w:ascii="Consolas" w:hAnsi="Consolas" w:cs="Consolas"/>
+          <w:color w:val="FF0000"/>
+        </w:rPr>
+        <w:t>n</w:t>
+      </w:r>
+    </w:p>
+    <w:p>
+      <w:pPr>
+        <w:pStyle w:val="Paragraphedeliste"/>
+        <w:rPr>
+          <w:rFonts w:ascii="Consolas" w:hAnsi="Consolas" w:cs="Consolas"/>
+          <w:color w:val="FF0000"/>
         </w:rPr>
       </w:pPr>
       <w:r>
@@ -7672,7 +7860,7 @@
           </mc:Choice>
           <mc:Fallback>
             <w:pict>
-              <v:line w14:anchorId="78D904C9" id="Connecteur droit 8" o:spid="_x0000_s1026" style="position:absolute;z-index:251668480;visibility:visible;mso-wrap-style:square;mso-width-percent:0;mso-height-percent:0;mso-wrap-distance-left:9pt;mso-wrap-distance-top:0;mso-wrap-distance-right:9pt;mso-wrap-distance-bottom:0;mso-position-horizontal:absolute;mso-position-horizontal-relative:text;mso-position-vertical:absolute;mso-position-vertical-relative:text;mso-width-percent:0;mso-height-percent:0;mso-width-relative:margin;mso-height-relative:margin" from="76.15pt,7.85pt" to="79.15pt,91.85pt" o:gfxdata="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" strokecolor="#5b9bd5 [3204]" strokeweight=".5pt">
+              <v:line w14:anchorId="34BA8E28" id="Connecteur droit 8" o:spid="_x0000_s1026" style="position:absolute;z-index:251668480;visibility:visible;mso-wrap-style:square;mso-width-percent:0;mso-height-percent:0;mso-wrap-distance-left:9pt;mso-wrap-distance-top:0;mso-wrap-distance-right:9pt;mso-wrap-distance-bottom:0;mso-position-horizontal:absolute;mso-position-horizontal-relative:text;mso-position-vertical:absolute;mso-position-vertical-relative:text;mso-width-percent:0;mso-height-percent:0;mso-width-relative:margin;mso-height-relative:margin" from="76.15pt,7.85pt" to="79.15pt,91.85pt" o:gfxdata="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" strokecolor="#5b9bd5 [3204]" strokeweight=".5pt">
                 <v:stroke joinstyle="miter"/>
               </v:line>
             </w:pict>
@@ -7709,13 +7897,62 @@
         </w:rPr>
         <w:t>j in dimension)</w:t>
       </w:r>
-    </w:p>
-    <w:p>
-      <w:pPr>
-        <w:pStyle w:val="Paragraphedeliste"/>
-        <w:rPr>
-          <w:rFonts w:ascii="Consolas" w:hAnsi="Consolas" w:cs="Consolas"/>
-          <w:color w:val="000000"/>
+      <w:r>
+        <w:rPr>
+          <w:rFonts w:ascii="Consolas" w:hAnsi="Consolas" w:cs="Consolas"/>
+          <w:color w:val="000000"/>
+        </w:rPr>
+        <w:tab/>
+      </w:r>
+      <w:r>
+        <w:rPr>
+          <w:rFonts w:ascii="Consolas" w:hAnsi="Consolas" w:cs="Consolas"/>
+          <w:color w:val="000000"/>
+        </w:rPr>
+        <w:tab/>
+      </w:r>
+      <w:r>
+        <w:rPr>
+          <w:rFonts w:ascii="Consolas" w:hAnsi="Consolas" w:cs="Consolas"/>
+          <w:color w:val="000000"/>
+        </w:rPr>
+        <w:tab/>
+      </w:r>
+      <w:r>
+        <w:rPr>
+          <w:rFonts w:ascii="Consolas" w:hAnsi="Consolas" w:cs="Consolas"/>
+          <w:color w:val="000000"/>
+        </w:rPr>
+        <w:tab/>
+      </w:r>
+      <w:r>
+        <w:rPr>
+          <w:rFonts w:ascii="Consolas" w:hAnsi="Consolas" w:cs="Consolas"/>
+          <w:color w:val="000000"/>
+        </w:rPr>
+        <w:tab/>
+      </w:r>
+      <w:r>
+        <w:rPr>
+          <w:rFonts w:ascii="Consolas" w:hAnsi="Consolas" w:cs="Consolas"/>
+          <w:color w:val="000000"/>
+        </w:rPr>
+        <w:tab/>
+      </w:r>
+      <w:r>
+        <w:rPr>
+          <w:rFonts w:ascii="Consolas" w:hAnsi="Consolas" w:cs="Consolas"/>
+          <w:color w:val="FF0000"/>
+        </w:rPr>
+        <w:t>n*n</w:t>
+      </w:r>
+    </w:p>
+    <w:p>
+      <w:pPr>
+        <w:pStyle w:val="Paragraphedeliste"/>
+        <w:rPr>
+          <w:rFonts w:ascii="Consolas" w:hAnsi="Consolas" w:cs="Consolas"/>
+          <w:color w:val="FF0000"/>
         </w:rPr>
       </w:pPr>
       <w:r>
@@ -7783,7 +8020,7 @@
           </mc:Choice>
           <mc:Fallback>
             <w:pict>
-              <v:line w14:anchorId="1CD41C69" id="Connecteur droit 9" o:spid="_x0000_s1026" style="position:absolute;z-index:251669504;visibility:visible;mso-wrap-style:square;mso-width-percent:0;mso-height-percent:0;mso-wrap-distance-left:9pt;mso-wrap-distance-top:0;mso-wrap-distance-right:9pt;mso-wrap-distance-bottom:0;mso-position-horizontal:absolute;mso-position-horizontal-relative:text;mso-position-vertical:absolute;mso-position-vertical-relative:text;mso-width-percent:0;mso-height-percent:0;mso-width-relative:margin;mso-height-relative:margin" from="111.15pt,3.45pt" to="113.15pt,74.95pt" o:gfxdata="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" strokecolor="#5b9bd5 [3204]" strokeweight=".5pt">
+              <v:line w14:anchorId="6EA7686F" id="Connecteur droit 9" o:spid="_x0000_s1026" style="position:absolute;z-index:251669504;visibility:visible;mso-wrap-style:square;mso-width-percent:0;mso-height-percent:0;mso-wrap-distance-left:9pt;mso-wrap-distance-top:0;mso-wrap-distance-right:9pt;mso-wrap-distance-bottom:0;mso-position-horizontal:absolute;mso-position-horizontal-relative:text;mso-position-vertical:absolute;mso-position-vertical-relative:text;mso-width-percent:0;mso-height-percent:0;mso-width-relative:margin;mso-height-relative:margin" from="111.15pt,3.45pt" to="113.15pt,74.95pt" o:gfxdata="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" strokecolor="#5b9bd5 [3204]" strokeweight=".5pt">
                 <v:stroke joinstyle="miter"/>
               </v:line>
             </w:pict>
@@ -7834,13 +8071,76 @@
         </w:rPr>
         <w:t>0</w:t>
       </w:r>
-    </w:p>
-    <w:p>
-      <w:pPr>
-        <w:pStyle w:val="Paragraphedeliste"/>
-        <w:rPr>
-          <w:rFonts w:ascii="Consolas" w:hAnsi="Consolas" w:cs="Consolas"/>
-          <w:color w:val="000000"/>
+      <w:r>
+        <w:rPr>
+          <w:rFonts w:ascii="Consolas" w:hAnsi="Consolas" w:cs="Consolas"/>
+          <w:color w:val="000000"/>
+        </w:rPr>
+        <w:tab/>
+      </w:r>
+      <w:r>
+        <w:rPr>
+          <w:rFonts w:ascii="Consolas" w:hAnsi="Consolas" w:cs="Consolas"/>
+          <w:color w:val="000000"/>
+        </w:rPr>
+        <w:tab/>
+      </w:r>
+      <w:r>
+        <w:rPr>
+          <w:rFonts w:ascii="Consolas" w:hAnsi="Consolas" w:cs="Consolas"/>
+          <w:color w:val="000000"/>
+        </w:rPr>
+        <w:tab/>
+      </w:r>
+      <w:r>
+        <w:rPr>
+          <w:rFonts w:ascii="Consolas" w:hAnsi="Consolas" w:cs="Consolas"/>
+          <w:color w:val="000000"/>
+        </w:rPr>
+        <w:tab/>
+      </w:r>
+      <w:r>
+        <w:rPr>
+          <w:rFonts w:ascii="Consolas" w:hAnsi="Consolas" w:cs="Consolas"/>
+          <w:color w:val="000000"/>
+        </w:rPr>
+        <w:tab/>
+      </w:r>
+      <w:r>
+        <w:rPr>
+          <w:rFonts w:ascii="Consolas" w:hAnsi="Consolas" w:cs="Consolas"/>
+          <w:color w:val="000000"/>
+        </w:rPr>
+        <w:tab/>
+      </w:r>
+      <w:r>
+        <w:rPr>
+          <w:rFonts w:ascii="Consolas" w:hAnsi="Consolas" w:cs="Consolas"/>
+          <w:color w:val="000000"/>
+        </w:rPr>
+        <w:tab/>
+      </w:r>
+      <w:r>
+        <w:rPr>
+          <w:rFonts w:ascii="Consolas" w:hAnsi="Consolas" w:cs="Consolas"/>
+          <w:color w:val="000000"/>
+        </w:rPr>
+        <w:tab/>
+      </w:r>
+      <w:r>
+        <w:rPr>
+          <w:rFonts w:ascii="Consolas" w:hAnsi="Consolas" w:cs="Consolas"/>
+          <w:color w:val="FF0000"/>
+        </w:rPr>
+        <w:t>n*n</w:t>
+      </w:r>
+    </w:p>
+    <w:p>
+      <w:pPr>
+        <w:pStyle w:val="Paragraphedeliste"/>
+        <w:rPr>
+          <w:rFonts w:ascii="Consolas" w:hAnsi="Consolas" w:cs="Consolas"/>
+          <w:color w:val="FF0000"/>
         </w:rPr>
       </w:pPr>
       <w:r>
@@ -7882,13 +8182,55 @@
         </w:rPr>
         <w:t>(k&lt;dimension)</w:t>
       </w:r>
-    </w:p>
-    <w:p>
-      <w:pPr>
-        <w:pStyle w:val="Paragraphedeliste"/>
-        <w:rPr>
-          <w:rFonts w:ascii="Consolas" w:hAnsi="Consolas" w:cs="Consolas"/>
-          <w:color w:val="000000"/>
+      <w:r>
+        <w:rPr>
+          <w:rFonts w:ascii="Consolas" w:hAnsi="Consolas" w:cs="Consolas"/>
+          <w:color w:val="000000"/>
+        </w:rPr>
+        <w:tab/>
+      </w:r>
+      <w:r>
+        <w:rPr>
+          <w:rFonts w:ascii="Consolas" w:hAnsi="Consolas" w:cs="Consolas"/>
+          <w:color w:val="000000"/>
+        </w:rPr>
+        <w:tab/>
+      </w:r>
+      <w:r>
+        <w:rPr>
+          <w:rFonts w:ascii="Consolas" w:hAnsi="Consolas" w:cs="Consolas"/>
+          <w:color w:val="000000"/>
+        </w:rPr>
+        <w:tab/>
+      </w:r>
+      <w:r>
+        <w:rPr>
+          <w:rFonts w:ascii="Consolas" w:hAnsi="Consolas" w:cs="Consolas"/>
+          <w:color w:val="000000"/>
+        </w:rPr>
+        <w:tab/>
+      </w:r>
+      <w:r>
+        <w:rPr>
+          <w:rFonts w:ascii="Consolas" w:hAnsi="Consolas" w:cs="Consolas"/>
+          <w:color w:val="000000"/>
+        </w:rPr>
+        <w:tab/>
+      </w:r>
+      <w:r>
+        <w:rPr>
+          <w:rFonts w:ascii="Consolas" w:hAnsi="Consolas" w:cs="Consolas"/>
+          <w:color w:val="FF0000"/>
+        </w:rPr>
+        <w:t>n^3</w:t>
+      </w:r>
+    </w:p>
+    <w:p>
+      <w:pPr>
+        <w:pStyle w:val="Paragraphedeliste"/>
+        <w:rPr>
+          <w:rFonts w:ascii="Consolas" w:hAnsi="Consolas" w:cs="Consolas"/>
+          <w:color w:val="FF0000"/>
         </w:rPr>
       </w:pPr>
       <w:r>
@@ -7956,7 +8298,7 @@
           </mc:Choice>
           <mc:Fallback>
             <w:pict>
-              <v:line w14:anchorId="471BB3AC" id="Connecteur droit 10" o:spid="_x0000_s1026" style="position:absolute;z-index:251670528;visibility:visible;mso-wrap-style:square;mso-width-percent:0;mso-height-percent:0;mso-wrap-distance-left:9pt;mso-wrap-distance-top:0;mso-wrap-distance-right:9pt;mso-wrap-distance-bottom:0;mso-position-horizontal:absolute;mso-position-horizontal-relative:text;mso-position-vertical:absolute;mso-position-vertical-relative:text;mso-width-percent:0;mso-height-percent:0;mso-width-relative:margin;mso-height-relative:margin" from="152.15pt,10.15pt" to="152.65pt,47.65pt" o:gfxdata="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" strokecolor="#5b9bd5 [3204]" strokeweight=".5pt">
+              <v:line w14:anchorId="19FD563A" id="Connecteur droit 10" o:spid="_x0000_s1026" style="position:absolute;z-index:251670528;visibility:visible;mso-wrap-style:square;mso-width-percent:0;mso-height-percent:0;mso-wrap-distance-left:9pt;mso-wrap-distance-top:0;mso-wrap-distance-right:9pt;mso-wrap-distance-bottom:0;mso-position-horizontal:absolute;mso-position-horizontal-relative:text;mso-position-vertical:absolute;mso-position-vertical-relative:text;mso-width-percent:0;mso-height-percent:0;mso-width-relative:margin;mso-height-relative:margin" from="152.15pt,10.15pt" to="152.65pt,47.65pt" o:gfxdata="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" strokecolor="#5b9bd5 [3204]" strokeweight=".5pt">
                 <v:stroke joinstyle="miter"/>
               </v:line>
             </w:pict>
@@ -8085,13 +8427,43 @@
         </w:rPr>
         <w:t>])</w:t>
       </w:r>
-    </w:p>
-    <w:p>
-      <w:pPr>
-        <w:pStyle w:val="Paragraphedeliste"/>
-        <w:rPr>
-          <w:rFonts w:ascii="Consolas" w:hAnsi="Consolas" w:cs="Consolas"/>
-          <w:color w:val="000000"/>
+      <w:r>
+        <w:rPr>
+          <w:rFonts w:ascii="Consolas" w:hAnsi="Consolas" w:cs="Consolas"/>
+          <w:color w:val="FF0000"/>
+        </w:rPr>
+        <w:t xml:space="preserve"> </w:t>
+      </w:r>
+      <w:r>
+        <w:rPr>
+          <w:rFonts w:ascii="Consolas" w:hAnsi="Consolas" w:cs="Consolas"/>
+          <w:color w:val="FF0000"/>
+        </w:rPr>
+        <w:tab/>
+      </w:r>
+      <w:r>
+        <w:rPr>
+          <w:rFonts w:ascii="Consolas" w:hAnsi="Consolas" w:cs="Consolas"/>
+          <w:color w:val="FF0000"/>
+        </w:rPr>
+        <w:t>n^3</w:t>
+      </w:r>
+    </w:p>
+    <w:p>
+      <w:pPr>
+        <w:pStyle w:val="Paragraphedeliste"/>
+        <w:rPr>
+          <w:rFonts w:ascii="Consolas" w:hAnsi="Consolas" w:cs="Consolas"/>
+          <w:color w:val="000000"/>
+        </w:rPr>
+      </w:pPr>
+    </w:p>
+    <w:p>
+      <w:pPr>
+        <w:pStyle w:val="Paragraphedeliste"/>
+        <w:rPr>
+          <w:rFonts w:ascii="Consolas" w:hAnsi="Consolas" w:cs="Consolas"/>
+          <w:color w:val="FF0000"/>
         </w:rPr>
       </w:pPr>
       <w:r>
@@ -8138,6 +8510,71 @@
         </w:rPr>
         <w:t>++</w:t>
       </w:r>
+      <w:r>
+        <w:rPr>
+          <w:rFonts w:ascii="Consolas" w:hAnsi="Consolas" w:cs="Consolas"/>
+          <w:color w:val="000000"/>
+        </w:rPr>
+        <w:tab/>
+      </w:r>
+      <w:r>
+        <w:rPr>
+          <w:rFonts w:ascii="Consolas" w:hAnsi="Consolas" w:cs="Consolas"/>
+          <w:color w:val="000000"/>
+        </w:rPr>
+        <w:tab/>
+      </w:r>
+      <w:r>
+        <w:rPr>
+          <w:rFonts w:ascii="Consolas" w:hAnsi="Consolas" w:cs="Consolas"/>
+          <w:color w:val="000000"/>
+        </w:rPr>
+        <w:tab/>
+      </w:r>
+      <w:r>
+        <w:rPr>
+          <w:rFonts w:ascii="Consolas" w:hAnsi="Consolas" w:cs="Consolas"/>
+          <w:color w:val="000000"/>
+        </w:rPr>
+        <w:tab/>
+      </w:r>
+      <w:r>
+        <w:rPr>
+          <w:rFonts w:ascii="Consolas" w:hAnsi="Consolas" w:cs="Consolas"/>
+          <w:color w:val="000000"/>
+        </w:rPr>
+        <w:tab/>
+      </w:r>
+      <w:r>
+        <w:rPr>
+          <w:rFonts w:ascii="Consolas" w:hAnsi="Consolas" w:cs="Consolas"/>
+          <w:color w:val="000000"/>
+        </w:rPr>
+        <w:tab/>
+      </w:r>
+      <w:r>
+        <w:rPr>
+          <w:rFonts w:ascii="Consolas" w:hAnsi="Consolas" w:cs="Consolas"/>
+          <w:color w:val="000000"/>
+        </w:rPr>
+        <w:tab/>
+      </w:r>
+      <w:r>
+        <w:rPr>
+          <w:rFonts w:ascii="Consolas" w:hAnsi="Consolas" w:cs="Consolas"/>
+          <w:color w:val="FF0000"/>
+        </w:rPr>
+        <w:t>n^3</w:t>
+      </w:r>
+    </w:p>
+    <w:p>
+      <w:pPr>
+        <w:pStyle w:val="Paragraphedeliste"/>
+        <w:rPr>
+          <w:rFonts w:ascii="Consolas" w:hAnsi="Consolas" w:cs="Consolas"/>
+          <w:color w:val="000000"/>
+        </w:rPr>
+      </w:pPr>
     </w:p>
     <w:p>
       <w:pPr>
@@ -8170,7 +8607,7 @@
         <w:pStyle w:val="Paragraphedeliste"/>
         <w:rPr>
           <w:rFonts w:ascii="Consolas" w:hAnsi="Consolas" w:cs="Consolas"/>
-          <w:color w:val="000000"/>
+          <w:color w:val="FF0000"/>
         </w:rPr>
       </w:pPr>
       <w:r>
@@ -8205,6 +8642,69 @@
         <w:t>matrixC</w:t>
       </w:r>
       <w:proofErr w:type="spellEnd"/>
+      <w:r>
+        <w:rPr>
+          <w:rFonts w:ascii="Consolas" w:hAnsi="Consolas" w:cs="Consolas"/>
+          <w:color w:val="000000"/>
+        </w:rPr>
+        <w:tab/>
+      </w:r>
+      <w:r>
+        <w:rPr>
+          <w:rFonts w:ascii="Consolas" w:hAnsi="Consolas" w:cs="Consolas"/>
+          <w:color w:val="000000"/>
+        </w:rPr>
+        <w:tab/>
+      </w:r>
+      <w:r>
+        <w:rPr>
+          <w:rFonts w:ascii="Consolas" w:hAnsi="Consolas" w:cs="Consolas"/>
+          <w:color w:val="000000"/>
+        </w:rPr>
+        <w:tab/>
+      </w:r>
+      <w:r>
+        <w:rPr>
+          <w:rFonts w:ascii="Consolas" w:hAnsi="Consolas" w:cs="Consolas"/>
+          <w:color w:val="000000"/>
+        </w:rPr>
+        <w:tab/>
+      </w:r>
+      <w:r>
+        <w:rPr>
+          <w:rFonts w:ascii="Consolas" w:hAnsi="Consolas" w:cs="Consolas"/>
+          <w:color w:val="000000"/>
+        </w:rPr>
+        <w:tab/>
+      </w:r>
+      <w:r>
+        <w:rPr>
+          <w:rFonts w:ascii="Consolas" w:hAnsi="Consolas" w:cs="Consolas"/>
+          <w:color w:val="000000"/>
+        </w:rPr>
+        <w:tab/>
+      </w:r>
+      <w:r>
+        <w:rPr>
+          <w:rFonts w:ascii="Consolas" w:hAnsi="Consolas" w:cs="Consolas"/>
+          <w:color w:val="000000"/>
+        </w:rPr>
+        <w:tab/>
+      </w:r>
+      <w:r>
+        <w:rPr>
+          <w:rFonts w:ascii="Consolas" w:hAnsi="Consolas" w:cs="Consolas"/>
+          <w:color w:val="000000"/>
+        </w:rPr>
+        <w:tab/>
+      </w:r>
+      <w:r>
+        <w:rPr>
+          <w:rFonts w:ascii="Consolas" w:hAnsi="Consolas" w:cs="Consolas"/>
+          <w:color w:val="FF0000"/>
+        </w:rPr>
+        <w:t>1</w:t>
+      </w:r>
     </w:p>
     <w:p>
       <w:pPr>
@@ -8336,7 +8836,7 @@
         <w:pStyle w:val="Paragraphedeliste"/>
         <w:rPr>
           <w:rFonts w:ascii="Consolas" w:hAnsi="Consolas" w:cs="Consolas"/>
-          <w:color w:val="000000"/>
+          <w:color w:val="FF0000"/>
         </w:rPr>
       </w:pPr>
       <w:r>
@@ -8404,7 +8904,7 @@
           </mc:Choice>
           <mc:Fallback>
             <w:pict>
-              <v:line w14:anchorId="2A9ECEEF" id="Connecteur droit 14" o:spid="_x0000_s1026" style="position:absolute;z-index:251672576;visibility:visible;mso-wrap-style:square;mso-width-percent:0;mso-height-percent:0;mso-wrap-distance-left:9pt;mso-wrap-distance-top:0;mso-wrap-distance-right:9pt;mso-wrap-distance-bottom:0;mso-position-horizontal:absolute;mso-position-horizontal-relative:text;mso-position-vertical:absolute;mso-position-vertical-relative:text;mso-width-percent:0;mso-height-percent:0;mso-width-relative:margin;mso-height-relative:margin" from="37.15pt,11.55pt" to="39.65pt,147.05pt" o:gfxdata="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" strokecolor="#5b9bd5 [3204]" strokeweight=".5pt">
+              <v:line w14:anchorId="0D6DF3FD" id="Connecteur droit 14" o:spid="_x0000_s1026" style="position:absolute;z-index:251672576;visibility:visible;mso-wrap-style:square;mso-width-percent:0;mso-height-percent:0;mso-wrap-distance-left:9pt;mso-wrap-distance-top:0;mso-wrap-distance-right:9pt;mso-wrap-distance-bottom:0;mso-position-horizontal:absolute;mso-position-horizontal-relative:text;mso-position-vertical:absolute;mso-position-vertical-relative:text;mso-width-percent:0;mso-height-percent:0;mso-width-relative:margin;mso-height-relative:margin" from="37.15pt,11.55pt" to="39.65pt,147.05pt" o:gfxdata="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" strokecolor="#5b9bd5 [3204]" strokeweight=".5pt">
                 <v:stroke joinstyle="miter"/>
               </v:line>
             </w:pict>
@@ -8480,13 +8980,62 @@
         </w:rPr>
         <w:t>]</w:t>
       </w:r>
-    </w:p>
-    <w:p>
-      <w:pPr>
-        <w:pStyle w:val="Paragraphedeliste"/>
-        <w:rPr>
-          <w:rFonts w:ascii="Consolas" w:hAnsi="Consolas" w:cs="Consolas"/>
-          <w:color w:val="000000"/>
+      <w:r>
+        <w:rPr>
+          <w:rFonts w:ascii="Consolas" w:hAnsi="Consolas" w:cs="Consolas"/>
+          <w:color w:val="000000"/>
+        </w:rPr>
+        <w:tab/>
+      </w:r>
+      <w:r>
+        <w:rPr>
+          <w:rFonts w:ascii="Consolas" w:hAnsi="Consolas" w:cs="Consolas"/>
+          <w:color w:val="000000"/>
+        </w:rPr>
+        <w:tab/>
+      </w:r>
+      <w:r>
+        <w:rPr>
+          <w:rFonts w:ascii="Consolas" w:hAnsi="Consolas" w:cs="Consolas"/>
+          <w:color w:val="000000"/>
+        </w:rPr>
+        <w:tab/>
+      </w:r>
+      <w:r>
+        <w:rPr>
+          <w:rFonts w:ascii="Consolas" w:hAnsi="Consolas" w:cs="Consolas"/>
+          <w:color w:val="000000"/>
+        </w:rPr>
+        <w:tab/>
+      </w:r>
+      <w:r>
+        <w:rPr>
+          <w:rFonts w:ascii="Consolas" w:hAnsi="Consolas" w:cs="Consolas"/>
+          <w:color w:val="000000"/>
+        </w:rPr>
+        <w:tab/>
+      </w:r>
+      <w:r>
+        <w:rPr>
+          <w:rFonts w:ascii="Consolas" w:hAnsi="Consolas" w:cs="Consolas"/>
+          <w:color w:val="000000"/>
+        </w:rPr>
+        <w:tab/>
+      </w:r>
+      <w:r>
+        <w:rPr>
+          <w:rFonts w:ascii="Consolas" w:hAnsi="Consolas" w:cs="Consolas"/>
+          <w:color w:val="FF0000"/>
+        </w:rPr>
+        <w:t>1</w:t>
+      </w:r>
+    </w:p>
+    <w:p>
+      <w:pPr>
+        <w:pStyle w:val="Paragraphedeliste"/>
+        <w:rPr>
+          <w:rFonts w:ascii="Consolas" w:hAnsi="Consolas" w:cs="Consolas"/>
+          <w:color w:val="FF0000"/>
         </w:rPr>
       </w:pPr>
       <w:r>
@@ -8528,13 +9077,69 @@
         </w:rPr>
         <w:t xml:space="preserve"> new matrix</w:t>
       </w:r>
-    </w:p>
-    <w:p>
-      <w:pPr>
-        <w:pStyle w:val="Paragraphedeliste"/>
-        <w:rPr>
-          <w:rFonts w:ascii="Consolas" w:hAnsi="Consolas" w:cs="Consolas"/>
-          <w:color w:val="000000"/>
+      <w:r>
+        <w:rPr>
+          <w:rFonts w:ascii="Consolas" w:hAnsi="Consolas" w:cs="Consolas"/>
+          <w:color w:val="000000"/>
+        </w:rPr>
+        <w:tab/>
+      </w:r>
+      <w:r>
+        <w:rPr>
+          <w:rFonts w:ascii="Consolas" w:hAnsi="Consolas" w:cs="Consolas"/>
+          <w:color w:val="000000"/>
+        </w:rPr>
+        <w:tab/>
+      </w:r>
+      <w:r>
+        <w:rPr>
+          <w:rFonts w:ascii="Consolas" w:hAnsi="Consolas" w:cs="Consolas"/>
+          <w:color w:val="000000"/>
+        </w:rPr>
+        <w:tab/>
+      </w:r>
+      <w:r>
+        <w:rPr>
+          <w:rFonts w:ascii="Consolas" w:hAnsi="Consolas" w:cs="Consolas"/>
+          <w:color w:val="000000"/>
+        </w:rPr>
+        <w:tab/>
+      </w:r>
+      <w:r>
+        <w:rPr>
+          <w:rFonts w:ascii="Consolas" w:hAnsi="Consolas" w:cs="Consolas"/>
+          <w:color w:val="000000"/>
+        </w:rPr>
+        <w:tab/>
+      </w:r>
+      <w:r>
+        <w:rPr>
+          <w:rFonts w:ascii="Consolas" w:hAnsi="Consolas" w:cs="Consolas"/>
+          <w:color w:val="000000"/>
+        </w:rPr>
+        <w:tab/>
+      </w:r>
+      <w:r>
+        <w:rPr>
+          <w:rFonts w:ascii="Consolas" w:hAnsi="Consolas" w:cs="Consolas"/>
+          <w:color w:val="000000"/>
+        </w:rPr>
+        <w:tab/>
+      </w:r>
+      <w:r>
+        <w:rPr>
+          <w:rFonts w:ascii="Consolas" w:hAnsi="Consolas" w:cs="Consolas"/>
+          <w:color w:val="FF0000"/>
+        </w:rPr>
+        <w:t>1</w:t>
+      </w:r>
+    </w:p>
+    <w:p>
+      <w:pPr>
+        <w:pStyle w:val="Paragraphedeliste"/>
+        <w:rPr>
+          <w:rFonts w:ascii="Consolas" w:hAnsi="Consolas" w:cs="Consolas"/>
+          <w:color w:val="FF0000"/>
         </w:rPr>
       </w:pPr>
       <w:r>
@@ -8592,13 +9197,41 @@
         </w:rPr>
         <w:t>]</w:t>
       </w:r>
-    </w:p>
-    <w:p>
-      <w:pPr>
-        <w:pStyle w:val="Paragraphedeliste"/>
-        <w:rPr>
-          <w:rFonts w:ascii="Consolas" w:hAnsi="Consolas" w:cs="Consolas"/>
-          <w:color w:val="000000"/>
+      <w:r>
+        <w:rPr>
+          <w:rFonts w:ascii="Consolas" w:hAnsi="Consolas" w:cs="Consolas"/>
+          <w:color w:val="000000"/>
+        </w:rPr>
+        <w:tab/>
+      </w:r>
+      <w:r>
+        <w:rPr>
+          <w:rFonts w:ascii="Consolas" w:hAnsi="Consolas" w:cs="Consolas"/>
+          <w:color w:val="000000"/>
+        </w:rPr>
+        <w:tab/>
+      </w:r>
+      <w:r>
+        <w:rPr>
+          <w:rFonts w:ascii="Consolas" w:hAnsi="Consolas" w:cs="Consolas"/>
+          <w:color w:val="000000"/>
+        </w:rPr>
+        <w:tab/>
+      </w:r>
+      <w:r>
+        <w:rPr>
+          <w:rFonts w:ascii="Consolas" w:hAnsi="Consolas" w:cs="Consolas"/>
+          <w:color w:val="FF0000"/>
+        </w:rPr>
+        <w:t>1</w:t>
+      </w:r>
+    </w:p>
+    <w:p>
+      <w:pPr>
+        <w:pStyle w:val="Paragraphedeliste"/>
+        <w:rPr>
+          <w:rFonts w:ascii="Consolas" w:hAnsi="Consolas" w:cs="Consolas"/>
+          <w:color w:val="FF0000"/>
         </w:rPr>
       </w:pPr>
       <w:r>
@@ -8624,13 +9257,69 @@
         </w:rPr>
         <w:t xml:space="preserve"> (i in dimension)</w:t>
       </w:r>
-    </w:p>
-    <w:p>
-      <w:pPr>
-        <w:pStyle w:val="Paragraphedeliste"/>
-        <w:rPr>
-          <w:rFonts w:ascii="Consolas" w:hAnsi="Consolas" w:cs="Consolas"/>
-          <w:color w:val="000000"/>
+      <w:r>
+        <w:rPr>
+          <w:rFonts w:ascii="Consolas" w:hAnsi="Consolas" w:cs="Consolas"/>
+          <w:color w:val="000000"/>
+        </w:rPr>
+        <w:tab/>
+      </w:r>
+      <w:r>
+        <w:rPr>
+          <w:rFonts w:ascii="Consolas" w:hAnsi="Consolas" w:cs="Consolas"/>
+          <w:color w:val="000000"/>
+        </w:rPr>
+        <w:tab/>
+      </w:r>
+      <w:r>
+        <w:rPr>
+          <w:rFonts w:ascii="Consolas" w:hAnsi="Consolas" w:cs="Consolas"/>
+          <w:color w:val="000000"/>
+        </w:rPr>
+        <w:tab/>
+      </w:r>
+      <w:r>
+        <w:rPr>
+          <w:rFonts w:ascii="Consolas" w:hAnsi="Consolas" w:cs="Consolas"/>
+          <w:color w:val="000000"/>
+        </w:rPr>
+        <w:tab/>
+      </w:r>
+      <w:r>
+        <w:rPr>
+          <w:rFonts w:ascii="Consolas" w:hAnsi="Consolas" w:cs="Consolas"/>
+          <w:color w:val="000000"/>
+        </w:rPr>
+        <w:tab/>
+      </w:r>
+      <w:r>
+        <w:rPr>
+          <w:rFonts w:ascii="Consolas" w:hAnsi="Consolas" w:cs="Consolas"/>
+          <w:color w:val="000000"/>
+        </w:rPr>
+        <w:tab/>
+      </w:r>
+      <w:r>
+        <w:rPr>
+          <w:rFonts w:ascii="Consolas" w:hAnsi="Consolas" w:cs="Consolas"/>
+          <w:color w:val="000000"/>
+        </w:rPr>
+        <w:tab/>
+      </w:r>
+      <w:r>
+        <w:rPr>
+          <w:rFonts w:ascii="Consolas" w:hAnsi="Consolas" w:cs="Consolas"/>
+          <w:color w:val="FF0000"/>
+        </w:rPr>
+        <w:t>n</w:t>
+      </w:r>
+    </w:p>
+    <w:p>
+      <w:pPr>
+        <w:pStyle w:val="Paragraphedeliste"/>
+        <w:rPr>
+          <w:rFonts w:ascii="Consolas" w:hAnsi="Consolas" w:cs="Consolas"/>
+          <w:color w:val="FF0000"/>
         </w:rPr>
       </w:pPr>
       <w:r>
@@ -8698,7 +9387,7 @@
           </mc:Choice>
           <mc:Fallback>
             <w:pict>
-              <v:line w14:anchorId="1AA0D7D5" id="Connecteur droit 15" o:spid="_x0000_s1026" style="position:absolute;z-index:251673600;visibility:visible;mso-wrap-style:square;mso-width-percent:0;mso-height-percent:0;mso-wrap-distance-left:9pt;mso-wrap-distance-top:0;mso-wrap-distance-right:9pt;mso-wrap-distance-bottom:0;mso-position-horizontal:absolute;mso-position-horizontal-relative:text;mso-position-vertical:absolute;mso-position-vertical-relative:text;mso-width-percent:0;mso-height-percent:0;mso-width-relative:margin;mso-height-relative:margin" from="76.15pt,7.95pt" to="77.65pt,65.95pt" o:gfxdata="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" strokecolor="#5b9bd5 [3204]" strokeweight=".5pt">
+              <v:line w14:anchorId="5154F519" id="Connecteur droit 15" o:spid="_x0000_s1026" style="position:absolute;z-index:251673600;visibility:visible;mso-wrap-style:square;mso-width-percent:0;mso-height-percent:0;mso-wrap-distance-left:9pt;mso-wrap-distance-top:0;mso-wrap-distance-right:9pt;mso-wrap-distance-bottom:0;mso-position-horizontal:absolute;mso-position-horizontal-relative:text;mso-position-vertical:absolute;mso-position-vertical-relative:text;mso-width-percent:0;mso-height-percent:0;mso-width-relative:margin;mso-height-relative:margin" from="76.15pt,7.95pt" to="77.65pt,65.95pt" o:gfxdata="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" strokecolor="#5b9bd5 [3204]" strokeweight=".5pt">
                 <v:stroke joinstyle="miter"/>
               </v:line>
             </w:pict>
@@ -8734,6 +9423,55 @@
           <w:color w:val="000000"/>
         </w:rPr>
         <w:t>j in dimension)</w:t>
+      </w:r>
+      <w:r>
+        <w:rPr>
+          <w:rFonts w:ascii="Consolas" w:hAnsi="Consolas" w:cs="Consolas"/>
+          <w:color w:val="000000"/>
+        </w:rPr>
+        <w:tab/>
+      </w:r>
+      <w:r>
+        <w:rPr>
+          <w:rFonts w:ascii="Consolas" w:hAnsi="Consolas" w:cs="Consolas"/>
+          <w:color w:val="000000"/>
+        </w:rPr>
+        <w:tab/>
+      </w:r>
+      <w:r>
+        <w:rPr>
+          <w:rFonts w:ascii="Consolas" w:hAnsi="Consolas" w:cs="Consolas"/>
+          <w:color w:val="000000"/>
+        </w:rPr>
+        <w:tab/>
+      </w:r>
+      <w:r>
+        <w:rPr>
+          <w:rFonts w:ascii="Consolas" w:hAnsi="Consolas" w:cs="Consolas"/>
+          <w:color w:val="000000"/>
+        </w:rPr>
+        <w:tab/>
+      </w:r>
+      <w:r>
+        <w:rPr>
+          <w:rFonts w:ascii="Consolas" w:hAnsi="Consolas" w:cs="Consolas"/>
+          <w:color w:val="000000"/>
+        </w:rPr>
+        <w:tab/>
+      </w:r>
+      <w:r>
+        <w:rPr>
+          <w:rFonts w:ascii="Consolas" w:hAnsi="Consolas" w:cs="Consolas"/>
+          <w:color w:val="000000"/>
+        </w:rPr>
+        <w:tab/>
+      </w:r>
+      <w:r>
+        <w:rPr>
+          <w:rFonts w:ascii="Consolas" w:hAnsi="Consolas" w:cs="Consolas"/>
+          <w:color w:val="FF0000"/>
+        </w:rPr>
+        <w:t>n*n</w:t>
       </w:r>
     </w:p>
     <w:p>
@@ -8809,7 +9547,7 @@
           </mc:Choice>
           <mc:Fallback>
             <w:pict>
-              <v:line w14:anchorId="16D2116C" id="Connecteur droit 16" o:spid="_x0000_s1026" style="position:absolute;z-index:251674624;visibility:visible;mso-wrap-style:square;mso-width-percent:0;mso-height-percent:0;mso-wrap-distance-left:9pt;mso-wrap-distance-top:0;mso-wrap-distance-right:9pt;mso-wrap-distance-bottom:0;mso-position-horizontal:absolute;mso-position-horizontal-relative:text;mso-position-vertical:absolute;mso-position-vertical-relative:text;mso-width-percent:0;mso-height-percent:0;mso-width-relative:margin;mso-height-relative:margin" from="111.15pt,3.4pt" to="112.15pt,36.9pt" o:gfxdata="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" strokecolor="#5b9bd5 [3204]" strokeweight=".5pt">
+              <v:line w14:anchorId="3A39D7A5" id="Connecteur droit 16" o:spid="_x0000_s1026" style="position:absolute;z-index:251674624;visibility:visible;mso-wrap-style:square;mso-width-percent:0;mso-height-percent:0;mso-wrap-distance-left:9pt;mso-wrap-distance-top:0;mso-wrap-distance-right:9pt;mso-wrap-distance-bottom:0;mso-position-horizontal:absolute;mso-position-horizontal-relative:text;mso-position-vertical:absolute;mso-position-vertical-relative:text;mso-width-percent:0;mso-height-percent:0;mso-width-relative:margin;mso-height-relative:margin" from="111.15pt,3.4pt" to="112.15pt,36.9pt" o:gfxdata="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" strokecolor="#5b9bd5 [3204]" strokeweight=".5pt">
                 <v:stroke joinstyle="miter"/>
               </v:line>
             </w:pict>
@@ -8844,7 +9582,7 @@
         <w:ind w:left="2136" w:firstLine="696"/>
         <w:rPr>
           <w:rFonts w:ascii="Consolas" w:hAnsi="Consolas" w:cs="Consolas"/>
-          <w:color w:val="000000"/>
+          <w:color w:val="FF0000"/>
         </w:rPr>
       </w:pPr>
       <w:proofErr w:type="spellStart"/>
@@ -8934,6 +9672,34 @@
         </w:rPr>
         <w:t>]</w:t>
       </w:r>
+      <w:r>
+        <w:rPr>
+          <w:rFonts w:ascii="Consolas" w:hAnsi="Consolas" w:cs="Consolas"/>
+          <w:color w:val="000000"/>
+        </w:rPr>
+        <w:tab/>
+      </w:r>
+      <w:r>
+        <w:rPr>
+          <w:rFonts w:ascii="Consolas" w:hAnsi="Consolas" w:cs="Consolas"/>
+          <w:color w:val="000000"/>
+        </w:rPr>
+        <w:tab/>
+      </w:r>
+      <w:r>
+        <w:rPr>
+          <w:rFonts w:ascii="Consolas" w:hAnsi="Consolas" w:cs="Consolas"/>
+          <w:color w:val="000000"/>
+        </w:rPr>
+        <w:tab/>
+      </w:r>
+      <w:r>
+        <w:rPr>
+          <w:rFonts w:ascii="Consolas" w:hAnsi="Consolas" w:cs="Consolas"/>
+          <w:color w:val="FF0000"/>
+        </w:rPr>
+        <w:t>n*n</w:t>
+      </w:r>
     </w:p>
     <w:p>
       <w:pPr>
@@ -8973,7 +9739,7 @@
         <w:ind w:firstLine="696"/>
         <w:rPr>
           <w:rFonts w:ascii="Consolas" w:hAnsi="Consolas" w:cs="Consolas"/>
-          <w:color w:val="000000"/>
+          <w:color w:val="FF0000"/>
         </w:rPr>
       </w:pPr>
       <w:proofErr w:type="spellStart"/>
@@ -9088,13 +9854,34 @@
         </w:rPr>
         <w:t>)</w:t>
       </w:r>
-    </w:p>
-    <w:p>
-      <w:pPr>
-        <w:pStyle w:val="Paragraphedeliste"/>
-        <w:rPr>
-          <w:rFonts w:ascii="Consolas" w:hAnsi="Consolas" w:cs="Consolas"/>
-          <w:color w:val="000000"/>
+      <w:r>
+        <w:rPr>
+          <w:rFonts w:ascii="Consolas" w:hAnsi="Consolas" w:cs="Consolas"/>
+          <w:color w:val="000000"/>
+        </w:rPr>
+        <w:tab/>
+      </w:r>
+      <w:r>
+        <w:rPr>
+          <w:rFonts w:ascii="Consolas" w:hAnsi="Consolas" w:cs="Consolas"/>
+          <w:color w:val="000000"/>
+        </w:rPr>
+        <w:tab/>
+      </w:r>
+      <w:r>
+        <w:rPr>
+          <w:rFonts w:ascii="Consolas" w:hAnsi="Consolas" w:cs="Consolas"/>
+          <w:color w:val="FF0000"/>
+        </w:rPr>
+        <w:t>1</w:t>
+      </w:r>
+    </w:p>
+    <w:p>
+      <w:pPr>
+        <w:pStyle w:val="Paragraphedeliste"/>
+        <w:rPr>
+          <w:rFonts w:ascii="Consolas" w:hAnsi="Consolas" w:cs="Consolas"/>
+          <w:color w:val="FF0000"/>
         </w:rPr>
       </w:pPr>
       <w:r>
@@ -9129,12 +9916,81 @@
         <w:t>matrixC</w:t>
       </w:r>
       <w:proofErr w:type="spellEnd"/>
+      <w:r>
+        <w:rPr>
+          <w:rFonts w:ascii="Consolas" w:hAnsi="Consolas" w:cs="Consolas"/>
+          <w:color w:val="000000"/>
+        </w:rPr>
+        <w:tab/>
+      </w:r>
+      <w:r>
+        <w:rPr>
+          <w:rFonts w:ascii="Consolas" w:hAnsi="Consolas" w:cs="Consolas"/>
+          <w:color w:val="000000"/>
+        </w:rPr>
+        <w:tab/>
+      </w:r>
+      <w:r>
+        <w:rPr>
+          <w:rFonts w:ascii="Consolas" w:hAnsi="Consolas" w:cs="Consolas"/>
+          <w:color w:val="000000"/>
+        </w:rPr>
+        <w:tab/>
+      </w:r>
+      <w:r>
+        <w:rPr>
+          <w:rFonts w:ascii="Consolas" w:hAnsi="Consolas" w:cs="Consolas"/>
+          <w:color w:val="000000"/>
+        </w:rPr>
+        <w:tab/>
+      </w:r>
+      <w:r>
+        <w:rPr>
+          <w:rFonts w:ascii="Consolas" w:hAnsi="Consolas" w:cs="Consolas"/>
+          <w:color w:val="000000"/>
+        </w:rPr>
+        <w:tab/>
+      </w:r>
+      <w:r>
+        <w:rPr>
+          <w:rFonts w:ascii="Consolas" w:hAnsi="Consolas" w:cs="Consolas"/>
+          <w:color w:val="000000"/>
+        </w:rPr>
+        <w:tab/>
+      </w:r>
+      <w:r>
+        <w:rPr>
+          <w:rFonts w:ascii="Consolas" w:hAnsi="Consolas" w:cs="Consolas"/>
+          <w:color w:val="000000"/>
+        </w:rPr>
+        <w:tab/>
+      </w:r>
+      <w:r>
+        <w:rPr>
+          <w:rFonts w:ascii="Consolas" w:hAnsi="Consolas" w:cs="Consolas"/>
+          <w:color w:val="000000"/>
+        </w:rPr>
+        <w:tab/>
+      </w:r>
+      <w:r>
+        <w:rPr>
+          <w:rFonts w:ascii="Consolas" w:hAnsi="Consolas" w:cs="Consolas"/>
+          <w:color w:val="FF0000"/>
+        </w:rPr>
+        <w:t>1</w:t>
+      </w:r>
     </w:p>
     <w:p/>
     <w:p/>
     <w:p/>
     <w:p/>
-    <w:p/>
+    <w:p>
+      <w:r>
+        <w:t>O(n) ;</w:t>
+      </w:r>
+      <w:bookmarkStart w:id="0" w:name="_GoBack"/>
+      <w:bookmarkEnd w:id="0"/>
+    </w:p>
     <w:p/>
     <w:p/>
     <w:p/>

</xml_diff>